<commit_message>
(1) Change PK to UUID (2) Use Jasypt to encrypt configuration (3) Updated test case (4) Change session and uuid to HTTP header for authentication (5) Add Spring Exception handler in General exception mapping
</commit_message>
<xml_diff>
--- a/Documentation/Development Guide.docx
+++ b/Documentation/Development Guide.docx
@@ -666,6 +666,160 @@
           </wp:inline>
         </w:drawing>
       </w:r>
+    </w:p>
+    <w:p/>
+    <w:p>
+      <w:r>
+        <w:t xml:space="preserve">Also need to setup </w:t>
+      </w:r>
+      <w:proofErr w:type="spellStart"/>
+      <w:r>
+        <w:t>Jasypt</w:t>
+      </w:r>
+      <w:proofErr w:type="spellEnd"/>
+      <w:r>
+        <w:t xml:space="preserve"> password for decoding encrypted data :</w:t>
+      </w:r>
+    </w:p>
+    <w:p/>
+    <w:p>
+      <w:r>
+        <w:rPr>
+          <w:noProof/>
+        </w:rPr>
+        <w:drawing>
+          <wp:inline distT="0" distB="0" distL="0" distR="0" wp14:anchorId="0E7FE99F" wp14:editId="259F2DB1">
+            <wp:extent cx="5727700" cy="4653915"/>
+            <wp:effectExtent l="0" t="0" r="0" b="0"/>
+            <wp:docPr id="3" name="Picture 3" descr="Graphical user interface, text, application, email&#10;&#10;Description automatically generated"/>
+            <wp:cNvGraphicFramePr>
+              <a:graphicFrameLocks xmlns:a="http://schemas.openxmlformats.org/drawingml/2006/main" noChangeAspect="1"/>
+            </wp:cNvGraphicFramePr>
+            <a:graphic xmlns:a="http://schemas.openxmlformats.org/drawingml/2006/main">
+              <a:graphicData uri="http://schemas.openxmlformats.org/drawingml/2006/picture">
+                <pic:pic xmlns:pic="http://schemas.openxmlformats.org/drawingml/2006/picture">
+                  <pic:nvPicPr>
+                    <pic:cNvPr id="3" name="Picture 3" descr="Graphical user interface, text, application, email&#10;&#10;Description automatically generated"/>
+                    <pic:cNvPicPr/>
+                  </pic:nvPicPr>
+                  <pic:blipFill>
+                    <a:blip r:embed="rId10">
+                      <a:extLst>
+                        <a:ext uri="{28A0092B-C50C-407E-A947-70E740481C1C}">
+                          <a14:useLocalDpi xmlns:a14="http://schemas.microsoft.com/office/drawing/2010/main" val="0"/>
+                        </a:ext>
+                      </a:extLst>
+                    </a:blip>
+                    <a:stretch>
+                      <a:fillRect/>
+                    </a:stretch>
+                  </pic:blipFill>
+                  <pic:spPr>
+                    <a:xfrm>
+                      <a:off x="0" y="0"/>
+                      <a:ext cx="5727700" cy="4653915"/>
+                    </a:xfrm>
+                    <a:prstGeom prst="rect">
+                      <a:avLst/>
+                    </a:prstGeom>
+                  </pic:spPr>
+                </pic:pic>
+              </a:graphicData>
+            </a:graphic>
+          </wp:inline>
+        </w:drawing>
+      </w:r>
+    </w:p>
+    <w:p/>
+    <w:p>
+      <w:r>
+        <w:br w:type="page"/>
+      </w:r>
+    </w:p>
+    <w:p>
+      <w:r>
+        <w:lastRenderedPageBreak/>
+        <w:t>Also if your JRE version is before 8u157, please install JCE policy into &lt;</w:t>
+      </w:r>
+      <w:proofErr w:type="spellStart"/>
+      <w:r>
+        <w:t>JavaHome</w:t>
+      </w:r>
+      <w:proofErr w:type="spellEnd"/>
+      <w:r>
+        <w:t>&gt;/</w:t>
+      </w:r>
+      <w:proofErr w:type="spellStart"/>
+      <w:r>
+        <w:t>jre</w:t>
+      </w:r>
+      <w:proofErr w:type="spellEnd"/>
+      <w:r>
+        <w:t>/lib/security folders</w:t>
+      </w:r>
+    </w:p>
+    <w:p/>
+    <w:p>
+      <w:r>
+        <w:t xml:space="preserve">Download : </w:t>
+      </w:r>
+      <w:hyperlink r:id="rId11" w:history="1">
+        <w:r>
+          <w:rPr>
+            <w:rStyle w:val="Hyperlink"/>
+          </w:rPr>
+          <w:t>https://www.oracle.com/java/technologies/javase-jce8-downloads.html</w:t>
+        </w:r>
+      </w:hyperlink>
+    </w:p>
+    <w:p/>
+    <w:p>
+      <w:r>
+        <w:rPr>
+          <w:noProof/>
+        </w:rPr>
+        <w:drawing>
+          <wp:inline distT="0" distB="0" distL="0" distR="0" wp14:anchorId="2BE6AC84" wp14:editId="70C2F03A">
+            <wp:extent cx="5727700" cy="3345815"/>
+            <wp:effectExtent l="0" t="0" r="0" b="0"/>
+            <wp:docPr id="7" name="Picture 7" descr="Graphical user interface, table&#10;&#10;Description automatically generated"/>
+            <wp:cNvGraphicFramePr>
+              <a:graphicFrameLocks xmlns:a="http://schemas.openxmlformats.org/drawingml/2006/main" noChangeAspect="1"/>
+            </wp:cNvGraphicFramePr>
+            <a:graphic xmlns:a="http://schemas.openxmlformats.org/drawingml/2006/main">
+              <a:graphicData uri="http://schemas.openxmlformats.org/drawingml/2006/picture">
+                <pic:pic xmlns:pic="http://schemas.openxmlformats.org/drawingml/2006/picture">
+                  <pic:nvPicPr>
+                    <pic:cNvPr id="7" name="Picture 7" descr="Graphical user interface, table&#10;&#10;Description automatically generated"/>
+                    <pic:cNvPicPr/>
+                  </pic:nvPicPr>
+                  <pic:blipFill>
+                    <a:blip r:embed="rId12">
+                      <a:extLst>
+                        <a:ext uri="{28A0092B-C50C-407E-A947-70E740481C1C}">
+                          <a14:useLocalDpi xmlns:a14="http://schemas.microsoft.com/office/drawing/2010/main" val="0"/>
+                        </a:ext>
+                      </a:extLst>
+                    </a:blip>
+                    <a:stretch>
+                      <a:fillRect/>
+                    </a:stretch>
+                  </pic:blipFill>
+                  <pic:spPr>
+                    <a:xfrm>
+                      <a:off x="0" y="0"/>
+                      <a:ext cx="5727700" cy="3345815"/>
+                    </a:xfrm>
+                    <a:prstGeom prst="rect">
+                      <a:avLst/>
+                    </a:prstGeom>
+                  </pic:spPr>
+                </pic:pic>
+              </a:graphicData>
+            </a:graphic>
+          </wp:inline>
+        </w:drawing>
+      </w:r>
       <w:r>
         <w:br w:type="page"/>
       </w:r>
@@ -2601,6 +2755,91 @@
       </w:tr>
     </w:tbl>
     <w:p/>
+    <w:p>
+      <w:proofErr w:type="spellStart"/>
+      <w:r>
+        <w:t>OrderConfirmationService</w:t>
+      </w:r>
+      <w:proofErr w:type="spellEnd"/>
+    </w:p>
+    <w:tbl>
+      <w:tblPr>
+        <w:tblStyle w:val="TableGrid"/>
+        <w:tblW w:w="0" w:type="auto"/>
+        <w:tblLook w:val="04A0" w:firstRow="1" w:lastRow="0" w:firstColumn="1" w:lastColumn="0" w:noHBand="0" w:noVBand="1"/>
+      </w:tblPr>
+      <w:tblGrid>
+        <w:gridCol w:w="3003"/>
+        <w:gridCol w:w="3003"/>
+        <w:gridCol w:w="3004"/>
+      </w:tblGrid>
+      <w:tr>
+        <w:tc>
+          <w:tcPr>
+            <w:tcW w:w="3003" w:type="dxa"/>
+          </w:tcPr>
+          <w:p>
+            <w:r>
+              <w:t>Junit Test</w:t>
+            </w:r>
+          </w:p>
+        </w:tc>
+        <w:tc>
+          <w:tcPr>
+            <w:tcW w:w="3003" w:type="dxa"/>
+          </w:tcPr>
+          <w:p>
+            <w:r>
+              <w:t>Description</w:t>
+            </w:r>
+          </w:p>
+        </w:tc>
+        <w:tc>
+          <w:tcPr>
+            <w:tcW w:w="3004" w:type="dxa"/>
+          </w:tcPr>
+          <w:p>
+            <w:r>
+              <w:t>Dependency</w:t>
+            </w:r>
+          </w:p>
+        </w:tc>
+      </w:tr>
+      <w:tr>
+        <w:tc>
+          <w:tcPr>
+            <w:tcW w:w="3003" w:type="dxa"/>
+          </w:tcPr>
+          <w:p>
+            <w:proofErr w:type="spellStart"/>
+            <w:r>
+              <w:t>ConfirmationServiceTest</w:t>
+            </w:r>
+            <w:proofErr w:type="spellEnd"/>
+          </w:p>
+        </w:tc>
+        <w:tc>
+          <w:tcPr>
+            <w:tcW w:w="3003" w:type="dxa"/>
+          </w:tcPr>
+          <w:p>
+            <w:r>
+              <w:t>E2e integration test</w:t>
+            </w:r>
+          </w:p>
+        </w:tc>
+        <w:tc>
+          <w:tcPr>
+            <w:tcW w:w="3004" w:type="dxa"/>
+          </w:tcPr>
+          <w:p>
+            <w:r>
+              <w:t>Testing for confirmation data is persisted to DB</w:t>
+            </w:r>
+          </w:p>
+        </w:tc>
+      </w:tr>
+    </w:tbl>
     <w:p>
       <w:r>
         <w:br w:type="page"/>
@@ -4724,6 +4963,29 @@
       </w:tblBorders>
     </w:tblPr>
   </w:style>
+  <w:style w:type="character" w:styleId="Hyperlink">
+    <w:name w:val="Hyperlink"/>
+    <w:basedOn w:val="DefaultParagraphFont"/>
+    <w:uiPriority w:val="99"/>
+    <w:unhideWhenUsed/>
+    <w:rsid w:val="00572AE5"/>
+    <w:rPr>
+      <w:color w:val="0563C1" w:themeColor="hyperlink"/>
+      <w:u w:val="single"/>
+    </w:rPr>
+  </w:style>
+  <w:style w:type="character" w:styleId="UnresolvedMention">
+    <w:name w:val="Unresolved Mention"/>
+    <w:basedOn w:val="DefaultParagraphFont"/>
+    <w:uiPriority w:val="99"/>
+    <w:semiHidden/>
+    <w:unhideWhenUsed/>
+    <w:rsid w:val="00572AE5"/>
+    <w:rPr>
+      <w:color w:val="605E5C"/>
+      <w:shd w:val="clear" w:color="auto" w:fill="E1DFDD"/>
+    </w:rPr>
+  </w:style>
 </w:styles>
 </file>
 

</xml_diff>